<commit_message>
Changed timer, more stable image
</commit_message>
<xml_diff>
--- a/Admin/Thesis/DAE GW paper template 2324.docx
+++ b/Admin/Thesis/DAE GW paper template 2324.docx
@@ -2616,92 +2616,17 @@
     </w:p>
     <w:p/>
     <w:p>
-      <w:pPr>
-        <w:rPr>
-          <w:rStyle w:val="SubtleEmphasis"/>
-          <w:b/>
-          <w:color w:val="auto"/>
-        </w:rPr>
-      </w:pPr>
-      <w:r>
-        <w:rPr>
-          <w:rStyle w:val="SubtleEmphasis"/>
-          <w:b/>
-          <w:color w:val="auto"/>
-          <w:highlight w:val="yellow"/>
-        </w:rPr>
-        <w:t xml:space="preserve">An abstract explains the </w:t>
-      </w:r>
-      <w:r>
-        <w:rPr>
-          <w:rStyle w:val="SubtleEmphasis"/>
-          <w:b/>
-          <w:color w:val="auto"/>
-          <w:highlight w:val="yellow"/>
-        </w:rPr>
-        <w:t>outline</w:t>
-      </w:r>
-      <w:r>
-        <w:rPr>
-          <w:rStyle w:val="SubtleEmphasis"/>
-          <w:b/>
-          <w:color w:val="auto"/>
-          <w:highlight w:val="yellow"/>
-        </w:rPr>
-        <w:t xml:space="preserve"> of the paper</w:t>
-      </w:r>
-      <w:r>
-        <w:rPr>
-          <w:rStyle w:val="SubtleEmphasis"/>
-          <w:b/>
-          <w:color w:val="auto"/>
-          <w:highlight w:val="yellow"/>
-        </w:rPr>
-        <w:t xml:space="preserve"> concisely </w:t>
-      </w:r>
-      <w:r>
-        <w:rPr>
-          <w:rStyle w:val="SubtleEmphasis"/>
-          <w:b/>
-          <w:color w:val="auto"/>
-          <w:highlight w:val="yellow"/>
-        </w:rPr>
-        <w:t>(the methods, results, etc.).</w:t>
-      </w:r>
-      <w:r>
-        <w:rPr>
-          <w:rStyle w:val="SubtleEmphasis"/>
-          <w:b/>
-          <w:color w:val="auto"/>
-          <w:highlight w:val="yellow"/>
-        </w:rPr>
-        <w:t xml:space="preserve"> Maximum length</w:t>
-      </w:r>
-      <w:r>
-        <w:rPr>
-          <w:rStyle w:val="SubtleEmphasis"/>
-          <w:b/>
-          <w:color w:val="auto"/>
-          <w:highlight w:val="yellow"/>
-        </w:rPr>
-        <w:t xml:space="preserve"> of 250 words</w:t>
-      </w:r>
-      <w:r>
-        <w:rPr>
-          <w:rStyle w:val="SubtleEmphasis"/>
-          <w:b/>
-          <w:color w:val="auto"/>
-          <w:highlight w:val="yellow"/>
-        </w:rPr>
-        <w:t>, preferably both in English and Dutch</w:t>
-      </w:r>
-      <w:r>
-        <w:rPr>
-          <w:rStyle w:val="SubtleEmphasis"/>
-          <w:b/>
-          <w:color w:val="auto"/>
-        </w:rPr>
-        <w:t>.</w:t>
+      <w:r>
+        <w:t>In this paper, I’m discussing the implementation of the MBC1 in a Game Boy emulator.</w:t>
+      </w:r>
+      <w:r>
+        <w:t xml:space="preserve"> I discuss the relevant information about memory bank controllers as well as some implementation details. I also discuss the</w:t>
+      </w:r>
+      <w:r>
+        <w:t xml:space="preserve"> use of test ROMs and the results of the emulator before and after I added my implementation of the MBC1.</w:t>
+      </w:r>
+      <w:r>
+        <w:t xml:space="preserve"> I also go over the Game Boy’s opcodes, more specifically the ones that were missing. These were left out by the person who originally made the emulator, with good reasons. Lastly, I discuss the issue the graphics gave me. These issues were the biggest challenge of this entire thesis and project.</w:t>
       </w:r>
     </w:p>
     <w:p>
@@ -2713,9 +2638,6 @@
           <w:szCs w:val="36"/>
         </w:rPr>
       </w:pPr>
-      <w:r>
-        <w:t>In this paper, I’m discussing the implementation of the MBC1 in a Game Boy emulator.</w:t>
-      </w:r>
       <w:r>
         <w:br w:type="page"/>
       </w:r>
@@ -2774,6 +2696,11 @@
       </w:r>
     </w:p>
     <w:p>
+      <w:r>
+        <w:t>At first, I wanted to create a full emulator with memory bank controllers included, but that wouldn’t have been possible in the given time frame. So, after some discussion, I landed on emulating just the memory bank controller inside of an existing Game Boy emulator.</w:t>
+      </w:r>
+    </w:p>
+    <w:p>
       <w:pPr>
         <w:rPr>
           <w:caps/>
@@ -3145,177 +3072,6 @@
     </w:p>
     <w:p/>
     <w:p>
-      <w:pPr>
-        <w:rPr>
-          <w:rStyle w:val="SubtleEmphasis"/>
-          <w:b/>
-          <w:color w:val="auto"/>
-        </w:rPr>
-      </w:pPr>
-      <w:r>
-        <w:rPr>
-          <w:rStyle w:val="SubtleEmphasis"/>
-          <w:b/>
-          <w:color w:val="auto"/>
-          <w:highlight w:val="yellow"/>
-        </w:rPr>
-        <w:t xml:space="preserve">In the </w:t>
-      </w:r>
-      <w:r>
-        <w:rPr>
-          <w:rStyle w:val="SubtleEmphasis"/>
-          <w:b/>
-          <w:color w:val="auto"/>
-          <w:highlight w:val="yellow"/>
-        </w:rPr>
-        <w:t>literature review, you present the secondary research you have conducted. Y</w:t>
-      </w:r>
-      <w:r>
-        <w:rPr>
-          <w:rStyle w:val="SubtleEmphasis"/>
-          <w:b/>
-          <w:color w:val="auto"/>
-          <w:highlight w:val="yellow"/>
-        </w:rPr>
-        <w:t xml:space="preserve">ou </w:t>
-      </w:r>
-      <w:r>
-        <w:rPr>
-          <w:rStyle w:val="SubtleEmphasis"/>
-          <w:b/>
-          <w:color w:val="auto"/>
-          <w:highlight w:val="yellow"/>
-        </w:rPr>
-        <w:t>detail the background of your topic</w:t>
-      </w:r>
-      <w:r>
-        <w:rPr>
-          <w:rStyle w:val="SubtleEmphasis"/>
-          <w:b/>
-          <w:color w:val="auto"/>
-          <w:highlight w:val="yellow"/>
-        </w:rPr>
-        <w:t>s</w:t>
-      </w:r>
-      <w:r>
-        <w:rPr>
-          <w:rStyle w:val="SubtleEmphasis"/>
-          <w:b/>
-          <w:color w:val="auto"/>
-          <w:highlight w:val="yellow"/>
-        </w:rPr>
-        <w:t xml:space="preserve"> and </w:t>
-      </w:r>
-      <w:r>
-        <w:rPr>
-          <w:rStyle w:val="SubtleEmphasis"/>
-          <w:b/>
-          <w:color w:val="auto"/>
-          <w:highlight w:val="yellow"/>
-        </w:rPr>
-        <w:t>write</w:t>
-      </w:r>
-      <w:r>
-        <w:rPr>
-          <w:rStyle w:val="SubtleEmphasis"/>
-          <w:b/>
-          <w:color w:val="auto"/>
-          <w:highlight w:val="yellow"/>
-        </w:rPr>
-        <w:t xml:space="preserve"> </w:t>
-      </w:r>
-      <w:r>
-        <w:rPr>
-          <w:rStyle w:val="SubtleEmphasis"/>
-          <w:b/>
-          <w:color w:val="auto"/>
-          <w:highlight w:val="yellow"/>
-        </w:rPr>
-        <w:t xml:space="preserve">about the concepts that are relevant to </w:t>
-      </w:r>
-      <w:r>
-        <w:rPr>
-          <w:rStyle w:val="SubtleEmphasis"/>
-          <w:b/>
-          <w:color w:val="auto"/>
-          <w:highlight w:val="yellow"/>
-        </w:rPr>
-        <w:t>the</w:t>
-      </w:r>
-      <w:r>
-        <w:rPr>
-          <w:rStyle w:val="SubtleEmphasis"/>
-          <w:b/>
-          <w:color w:val="auto"/>
-          <w:highlight w:val="yellow"/>
-        </w:rPr>
-        <w:t xml:space="preserve"> study. Assume that not every reader has the same skillset or -level as you do</w:t>
-      </w:r>
-      <w:r>
-        <w:rPr>
-          <w:rStyle w:val="SubtleEmphasis"/>
-          <w:b/>
-          <w:color w:val="auto"/>
-          <w:highlight w:val="yellow"/>
-        </w:rPr>
-        <w:t>!</w:t>
-      </w:r>
-      <w:r>
-        <w:rPr>
-          <w:rStyle w:val="SubtleEmphasis"/>
-          <w:b/>
-          <w:color w:val="auto"/>
-          <w:highlight w:val="yellow"/>
-        </w:rPr>
-        <w:t xml:space="preserve"> This </w:t>
-      </w:r>
-      <w:r>
-        <w:rPr>
-          <w:rStyle w:val="SubtleEmphasis"/>
-          <w:b/>
-          <w:color w:val="auto"/>
-          <w:highlight w:val="yellow"/>
-        </w:rPr>
-        <w:t xml:space="preserve">section typically requires a substantial amount of references </w:t>
-      </w:r>
-      <w:r>
-        <w:rPr>
-          <w:rStyle w:val="SubtleEmphasis"/>
-          <w:b/>
-          <w:color w:val="auto"/>
-          <w:highlight w:val="yellow"/>
-        </w:rPr>
-        <w:t xml:space="preserve">and </w:t>
-      </w:r>
-      <w:r>
-        <w:rPr>
-          <w:rStyle w:val="SubtleEmphasis"/>
-          <w:b/>
-          <w:color w:val="auto"/>
-          <w:highlight w:val="yellow"/>
-        </w:rPr>
-        <w:t xml:space="preserve">can be a lengthy section that requires </w:t>
-      </w:r>
-      <w:r>
-        <w:rPr>
-          <w:rStyle w:val="SubtleEmphasis"/>
-          <w:b/>
-          <w:color w:val="auto"/>
-          <w:highlight w:val="yellow"/>
-        </w:rPr>
-        <w:t>a considerable amount of</w:t>
-      </w:r>
-      <w:r>
-        <w:rPr>
-          <w:rStyle w:val="SubtleEmphasis"/>
-          <w:b/>
-          <w:color w:val="auto"/>
-          <w:highlight w:val="yellow"/>
-        </w:rPr>
-        <w:t xml:space="preserve"> pages.</w:t>
-      </w:r>
-    </w:p>
-    <w:p>
       <w:r>
         <w:t>For my literature review, I have to start with the thesis on Game Boy Emulation in C++ by Brecht Uytterschaut. This is the backbone of my work as I am continuing on his work by adding a memory bank controller to his emulator to allow it to run larger games.</w:t>
       </w:r>
@@ -3366,13 +3122,13 @@
     <w:p/>
     <w:p>
       <w:r>
+        <w:t>The chapter on the CPU instruction set from gbdev.io gives an overview of all of the instructions the CPU can do. This overview made it easier to find what instructions were missing from the emulator I got.</w:t>
+      </w:r>
+    </w:p>
+    <w:p/>
+    <w:p>
+      <w:r>
         <w:lastRenderedPageBreak/>
-        <w:t>The chapter on the CPU instruction set from gbdev.io gives an overview of all of the instructions the CPU can do. This overview made it easier to find what instructions were missing from the emulator I got.</w:t>
-      </w:r>
-    </w:p>
-    <w:p/>
-    <w:p>
-      <w:r>
         <w:t>The cartridge header chapter from gbdev.io gives a great overview on what all the memory addresses in the cartridge header hold. This is where I could find where in memory the ROM and RAM data was stored.</w:t>
       </w:r>
     </w:p>
@@ -3401,6 +3157,9 @@
         </w:rPr>
       </w:pPr>
       <w:r>
+        <w:t>The Ultimate Game Boy Talk is a must see for anybody interested in the Game Boy. When I started on this project, that was the first piece of reference I saved. I’ve watched this video multiple times as it gives a thorough explanation in the inner working of the Game Boy.</w:t>
+      </w:r>
+      <w:r>
         <w:br w:type="page"/>
       </w:r>
     </w:p>
@@ -3795,75 +3554,26 @@
       </w:r>
       <w:bookmarkEnd w:id="12"/>
     </w:p>
-    <w:p/>
-    <w:p>
-      <w:pPr>
-        <w:rPr>
-          <w:rStyle w:val="SubtleEmphasis"/>
-          <w:b/>
-          <w:color w:val="auto"/>
-        </w:rPr>
-      </w:pPr>
-      <w:r>
-        <w:rPr>
-          <w:rStyle w:val="SubtleEmphasis"/>
-          <w:b/>
-          <w:color w:val="auto"/>
-          <w:highlight w:val="yellow"/>
-        </w:rPr>
-        <w:t xml:space="preserve">Alternatively, as opposed to </w:t>
-      </w:r>
-      <w:r>
-        <w:rPr>
-          <w:rStyle w:val="SubtleEmphasis"/>
-          <w:b/>
-          <w:color w:val="auto"/>
-          <w:highlight w:val="yellow"/>
-        </w:rPr>
-        <w:t xml:space="preserve">research, you </w:t>
-      </w:r>
-      <w:r>
-        <w:rPr>
-          <w:rStyle w:val="SubtleEmphasis"/>
-          <w:b/>
-          <w:color w:val="auto"/>
-          <w:highlight w:val="yellow"/>
-        </w:rPr>
-        <w:t xml:space="preserve">might have opted for a case study. Whichever you choose, you </w:t>
-      </w:r>
-      <w:r>
-        <w:rPr>
-          <w:rStyle w:val="SubtleEmphasis"/>
-          <w:b/>
-          <w:color w:val="auto"/>
-          <w:highlight w:val="yellow"/>
-        </w:rPr>
-        <w:t>detail the elements of your experiment(s), the tests, objects you will test upon and subjects you will test with, the data gathering, data cleaning or feature extraction, measurements, … and you present the results obtained in an objective manner for each of th</w:t>
-      </w:r>
-      <w:r>
-        <w:rPr>
-          <w:rStyle w:val="SubtleEmphasis"/>
-          <w:b/>
-          <w:color w:val="auto"/>
-          <w:highlight w:val="yellow"/>
-        </w:rPr>
-        <w:t>e tests you conducted.</w:t>
-      </w:r>
-    </w:p>
-    <w:p>
+    <w:p>
+      <w:r>
+        <w:br/>
+      </w:r>
       <w:r>
         <w:t>The test object of my grad work experiment will be a Game Boy emulator which I modified to have a memory bank controller.</w:t>
       </w:r>
       <w:r>
-        <w:t xml:space="preserve"> For the testing, I will use a test rom. These roms give scores on the emulator used in order to give an indication on how well it emulates the Game Boy. I will test the emulator before and after implementing the memory bank controller. This will give me 2 sets of data to compare.</w:t>
+        <w:t xml:space="preserve"> For the testing, I will use a test rom. These </w:t>
+      </w:r>
+      <w:r>
+        <w:t>will run some test code in order to see how accurate the emulator is compared to the original Game Boy</w:t>
+      </w:r>
+      <w:r>
+        <w:t>. I will test the emulator before and after implementing the memory bank controller. This will give me 2 sets of data to compare.</w:t>
       </w:r>
     </w:p>
     <w:p>
       <w:r>
         <w:t>I will also both fully implement 1 memory bank controller and start on another. This way, I can test if the inheritance would work the way I envision it would.</w:t>
-      </w:r>
-      <w:r>
-        <w:tab/>
       </w:r>
     </w:p>
     <w:p>
@@ -3880,66 +3590,63 @@
       </w:r>
       <w:bookmarkEnd w:id="13"/>
     </w:p>
-    <w:p/>
-    <w:p>
-      <w:pPr>
-        <w:rPr>
-          <w:rStyle w:val="SubtleEmphasis"/>
-          <w:b/>
-          <w:color w:val="auto"/>
-        </w:rPr>
-      </w:pPr>
-      <w:r>
-        <w:rPr>
-          <w:rStyle w:val="SubtleEmphasis"/>
-          <w:b/>
-          <w:color w:val="auto"/>
-        </w:rPr>
-        <w:t>In the introduction, you write the background of your topic, explain the purpose of the paper more broadly, and explain the hypothesis, and the research question(s).</w:t>
-      </w:r>
-    </w:p>
-    <w:p/>
-    <w:p>
-      <w:pPr>
-        <w:rPr>
-          <w:lang w:val="fr-BE"/>
-        </w:rPr>
-      </w:pPr>
-      <w:r>
-        <w:t xml:space="preserve">Lorem ipsum dolor sit amet, consectetur adipiscing elit. </w:t>
-      </w:r>
-      <w:r>
-        <w:rPr>
-          <w:lang w:val="fr-BE"/>
-        </w:rPr>
-        <w:t>Vestibulum ac quam nec arcu semper dignissim. Nulla quam magna, varius sit amet pharetra et, dictum quis elit. Pellentesque habitant morbi tristique senectus et netus et malesuada fames ac turpis egestas.</w:t>
-      </w:r>
-    </w:p>
-    <w:p>
-      <w:pPr>
-        <w:rPr>
-          <w:lang w:val="fr-BE"/>
-        </w:rPr>
-      </w:pPr>
-      <w:r>
-        <w:rPr>
-          <w:lang w:val="fr-BE"/>
-        </w:rPr>
-        <w:t>Proin ullamcorper, ipsum sit amet scelerisque rhoncus, leo quam rhoncus elit, sit amet ullamcorper tellus nisi eget sapien. Suspendisse potenti. Ut non justo viverra, tempus felis vitae, elementum mi. Morbi at dui sed lacus fringilla condimentum. Duis non odio ac arcu volutpat vehicula eu et turpis.</w:t>
-      </w:r>
-    </w:p>
-    <w:p>
-      <w:r>
-        <w:rPr>
-          <w:lang w:val="fr-BE"/>
-        </w:rPr>
-        <w:t xml:space="preserve">Praesent vitae magna ante. Nulla in orci lacus. </w:t>
-      </w:r>
-      <w:r>
-        <w:t>Donec quis vestibulum mi. Sed ipsum sapien, pretium maximus purus sed, bibendum consequat lectus. Aliquam porttitor dolor eu gravida vulputate. Vestibulum ut urna eget massa tincidunt ultricies. Morbi hendrerit sapien at diam tincidunt semper. Aliquam ut quam dictum quam maximus tempor sed at felis.</w:t>
-      </w:r>
-    </w:p>
-    <w:p/>
+    <w:p>
+      <w:r>
+        <w:br/>
+      </w:r>
+      <w:r>
+        <w:t>For this thesis, I always had it in my mind to do something with the Game Boy. This is something that I first thought of doing back when I had classes about the Game Boy and has stuck with me until now.</w:t>
+      </w:r>
+    </w:p>
+    <w:p>
+      <w:r>
+        <w:t>I first wanted to do a full emulator complete with memory bank controllers. This proved to be a bit optimistic given the time frame that I had. After talking with my supervisor, I landed on emulating just the memory bank controller and add that to an existing emulator.</w:t>
+      </w:r>
+      <w:r>
+        <w:t xml:space="preserve"> The reason why I wanted to do the memory bank controllers, is because the games that I wanted to emulate all required the same MBC, the MBC1.</w:t>
+      </w:r>
+    </w:p>
+    <w:p>
+      <w:r>
+        <w:t xml:space="preserve">That is how I landed on my research question: </w:t>
+      </w:r>
+      <w:r>
+        <w:rPr>
+          <w:i/>
+          <w:iCs/>
+        </w:rPr>
+        <w:t>What goes into emulating an MCB1B memory bank controller for an existing Gameboy emulator in order to play games that should be too large for the Gameboy?</w:t>
+      </w:r>
+      <w:r>
+        <w:t xml:space="preserve"> </w:t>
+      </w:r>
+    </w:p>
+    <w:p>
+      <w:r>
+        <w:t>With the research question set, I started working on the hypothesis. This was a bit of a struggle for me, as I didn’t really know what was expected of a hypothesis. I ended up with 1 decent hypothesis, which was formed after thinking on how I would implement a functioning MBC into an emulator that was already reading in the ROM file.</w:t>
+      </w:r>
+      <w:r>
+        <w:t xml:space="preserve"> I landed on this hypothesis: </w:t>
+      </w:r>
+      <w:r>
+        <w:rPr>
+          <w:i/>
+          <w:iCs/>
+        </w:rPr>
+        <w:t>The implementation of dynamic switching mechanisms for different memory bank controllers through inheritance allows for easier integration of new controllers.</w:t>
+      </w:r>
+    </w:p>
+    <w:p>
+      <w:r>
+        <w:t>For the emulator, I was given the grad work and thesis of Brecht Uytterschaut, who made a Game Boy emulator which runs Tetris.</w:t>
+      </w:r>
+      <w:r>
+        <w:t xml:space="preserve"> </w:t>
+      </w:r>
+      <w:r>
+        <w:t>Once I familiarized myself with the codebase I was given, I started on my implementation of the memory bank controller.</w:t>
+      </w:r>
+    </w:p>
     <w:p>
       <w:pPr>
         <w:pStyle w:val="Heading2"/>
@@ -3948,14 +3655,9 @@
           <w:numId w:val="13"/>
         </w:numPr>
       </w:pPr>
-      <w:bookmarkStart w:id="14" w:name="_Toc153482844"/>
-      <w:r>
-        <w:t>M</w:t>
-      </w:r>
-      <w:r>
-        <w:t>odelling</w:t>
-      </w:r>
-      <w:bookmarkEnd w:id="14"/>
+      <w:r>
+        <w:t>Memory bank controller</w:t>
+      </w:r>
     </w:p>
     <w:p/>
     <w:p>
@@ -3966,187 +3668,33 @@
           <w:numId w:val="13"/>
         </w:numPr>
       </w:pPr>
-      <w:bookmarkStart w:id="15" w:name="_Toc153482845"/>
-      <w:r>
-        <w:t>Blockout</w:t>
-      </w:r>
-      <w:bookmarkEnd w:id="15"/>
+      <w:r>
+        <w:t>Base class</w:t>
+      </w:r>
     </w:p>
     <w:p/>
     <w:p>
-      <w:pPr>
-        <w:rPr>
-          <w:lang w:val="fr-BE"/>
-        </w:rPr>
-      </w:pPr>
+      <w:r>
+        <w:t>To prove my hypothesis that using inheritance allows for easy switching of memory bank controller, it all started with a base class. This base class holds all of the common data that the different memory bank controllers have.</w:t>
+      </w:r>
+    </w:p>
+    <w:p>
+      <w:r>
+        <w:t>The main goal of this base class, was that it gave the opportunity to create every type of MBC, while trying to keep it as compact and simple as possible. Adding pure virtual functions makes sure that no instance of the base class can be created, while also exposing the common function definitions that all of the MBC’s need.</w:t>
+      </w:r>
+    </w:p>
+    <w:p>
       <w:r>
         <w:lastRenderedPageBreak/>
-        <w:t xml:space="preserve">Lorem ipsum dolor sit amet, consectetur adipiscing elit. </w:t>
-      </w:r>
-      <w:r>
-        <w:rPr>
-          <w:lang w:val="fr-BE"/>
-        </w:rPr>
-        <w:t>Vestibulum ac quam nec arcu semper dignissim. Nulla quam magna, varius sit amet pharetra et, dictum quis elit. Pellentesque habitant morbi tristique senectus et netus et malesuada fames ac turpis egestas.</w:t>
-      </w:r>
-    </w:p>
-    <w:p>
-      <w:pPr>
-        <w:rPr>
-          <w:lang w:val="fr-BE"/>
-        </w:rPr>
-      </w:pPr>
-      <w:r>
-        <w:rPr>
-          <w:lang w:val="fr-BE"/>
-        </w:rPr>
-        <w:t>Proin ullamcorper, ipsum sit amet scelerisque rhoncus, leo quam rhoncus elit, sit amet ullamcorper tellus nisi eget sapien. Suspendisse potenti. Ut non justo viverra, tempus felis vitae, elementum mi. Morbi at dui sed lacus fringilla condimentum. Duis non odio ac arcu volutpat vehicula eu et turpis.</w:t>
-      </w:r>
-    </w:p>
-    <w:p>
-      <w:r>
-        <w:rPr>
-          <w:lang w:val="fr-BE"/>
-        </w:rPr>
-        <w:t xml:space="preserve">Praesent vitae magna ante. Nulla in orci lacus. </w:t>
-      </w:r>
-      <w:r>
-        <w:t>Donec quis vestibulum mi. Sed ipsum sapien, pretium maximus purus sed, bibendum consequat lectus. Aliquam porttitor dolor eu gravida vulputate. Vestibulum ut urna eget massa tincidunt ultricies. Morbi hendrerit sapien at diam tincidunt semper. Aliquam ut quam dictum quam maximus tempor sed at felis.</w:t>
-      </w:r>
-    </w:p>
-    <w:p>
-      <w:pPr>
-        <w:keepNext/>
-      </w:pPr>
-      <w:r>
-        <w:rPr>
-          <w:noProof/>
-        </w:rPr>
-        <w:drawing>
-          <wp:inline distT="0" distB="0" distL="0" distR="0" wp14:anchorId="75153B04" wp14:editId="31212B94">
-            <wp:extent cx="6115050" cy="3439064"/>
-            <wp:effectExtent l="0" t="0" r="0" b="9525"/>
-            <wp:docPr id="1" name="Picture 1"/>
-            <wp:cNvGraphicFramePr>
-              <a:graphicFrameLocks xmlns:a="http://schemas.openxmlformats.org/drawingml/2006/main" noChangeAspect="1"/>
-            </wp:cNvGraphicFramePr>
-            <a:graphic xmlns:a="http://schemas.openxmlformats.org/drawingml/2006/main">
-              <a:graphicData uri="http://schemas.openxmlformats.org/drawingml/2006/picture">
-                <pic:pic xmlns:pic="http://schemas.openxmlformats.org/drawingml/2006/picture">
-                  <pic:nvPicPr>
-                    <pic:cNvPr id="1" name="Making-of-The-Hobbit-Laketown-7.jpg"/>
-                    <pic:cNvPicPr/>
-                  </pic:nvPicPr>
-                  <pic:blipFill>
-                    <a:blip r:embed="rId13">
-                      <a:extLst>
-                        <a:ext uri="{28A0092B-C50C-407E-A947-70E740481C1C}">
-                          <a14:useLocalDpi xmlns:a14="http://schemas.microsoft.com/office/drawing/2010/main" val="0"/>
-                        </a:ext>
-                      </a:extLst>
-                    </a:blip>
-                    <a:stretch>
-                      <a:fillRect/>
-                    </a:stretch>
-                  </pic:blipFill>
-                  <pic:spPr>
-                    <a:xfrm>
-                      <a:off x="0" y="0"/>
-                      <a:ext cx="6160869" cy="3464832"/>
-                    </a:xfrm>
-                    <a:prstGeom prst="rect">
-                      <a:avLst/>
-                    </a:prstGeom>
-                  </pic:spPr>
-                </pic:pic>
-              </a:graphicData>
-            </a:graphic>
-          </wp:inline>
-        </w:drawing>
-      </w:r>
-    </w:p>
-    <w:p>
-      <w:pPr>
-        <w:pStyle w:val="Caption"/>
-      </w:pPr>
-      <w:r>
-        <w:t xml:space="preserve">Figure </w:t>
-      </w:r>
-      <w:r>
-        <w:rPr>
-          <w:noProof/>
-        </w:rPr>
-        <w:fldChar w:fldCharType="begin"/>
-      </w:r>
-      <w:r>
-        <w:rPr>
-          <w:noProof/>
-        </w:rPr>
-        <w:instrText xml:space="preserve"> SEQ Figure \* ARABIC </w:instrText>
-      </w:r>
-      <w:r>
-        <w:rPr>
-          <w:noProof/>
-        </w:rPr>
-        <w:fldChar w:fldCharType="separate"/>
-      </w:r>
-      <w:r>
-        <w:rPr>
-          <w:noProof/>
-        </w:rPr>
-        <w:t>1</w:t>
-      </w:r>
-      <w:r>
-        <w:rPr>
-          <w:noProof/>
-        </w:rPr>
-        <w:fldChar w:fldCharType="end"/>
-      </w:r>
-      <w:r>
-        <w:t xml:space="preserve"> : </w:t>
-      </w:r>
-      <w:r>
-        <w:t xml:space="preserve"> MAKING OF THE HOBBIT: THE DESOLATION OF SMAUG – LAKETOWN (WETA DIGITAL, 2014)</w:t>
-      </w:r>
-    </w:p>
-    <w:p>
-      <w:pPr>
-        <w:rPr>
-          <w:lang w:val="fr-BE"/>
-        </w:rPr>
-      </w:pPr>
-      <w:r>
-        <w:t xml:space="preserve">Lorem ipsum dolor sit amet, consectetur adipiscing elit. </w:t>
-      </w:r>
-      <w:r>
-        <w:rPr>
-          <w:lang w:val="fr-BE"/>
-        </w:rPr>
-        <w:t>Vestibulum ac quam nec arcu semper dignissim. Nulla quam magna, varius sit amet pharetra et, dictum quis elit. Pellentesque habitant morbi tristique senectus et netus et malesuada fames ac turpis egestas.</w:t>
-      </w:r>
-    </w:p>
-    <w:p>
-      <w:pPr>
-        <w:rPr>
-          <w:lang w:val="fr-BE"/>
-        </w:rPr>
-      </w:pPr>
-      <w:r>
-        <w:rPr>
-          <w:lang w:val="fr-BE"/>
-        </w:rPr>
-        <w:t>Proin ullamcorper, ipsum sit amet scelerisque rhoncus, leo quam rhoncus elit, sit amet ullamcorper tellus nisi eget sapien. Suspendisse potenti. Ut non justo viverra, tempus felis vitae, elementum mi. Morbi at dui sed lacus fringilla condimentum. Duis non odio ac arcu volutpat vehicula eu et turpis.</w:t>
-      </w:r>
-    </w:p>
-    <w:p>
-      <w:r>
-        <w:rPr>
-          <w:lang w:val="fr-BE"/>
-        </w:rPr>
-        <w:t xml:space="preserve">Praesent vitae magna ante. Nulla in orci lacus. </w:t>
-      </w:r>
-      <w:r>
-        <w:t>Donec quis vestibulum mi. Sed ipsum sapien, pretium maximus purus sed, bibendum consequat lectus. Aliquam porttitor dolor eu gravida vulputate. Vestibulum ut urna eget massa tincidunt ultricies. Morbi hendrerit sapien at diam tincidunt semper. Aliquam ut quam dictum quam maximus tempor sed at felis.</w:t>
+        <w:t xml:space="preserve">This base class itself only does a couple of things, it gets the ROM and RAM size. </w:t>
+      </w:r>
+      <w:r>
+        <w:br/>
+        <w:t>By getting the ROM size, I can figure out how many ROM banks are used by the loaded game.</w:t>
+      </w:r>
+      <w:r>
+        <w:br/>
+        <w:t>By getting the RAM size, I can figure out if the game has internal RAM and if it has, how much.</w:t>
       </w:r>
     </w:p>
     <w:p/>
@@ -4158,54 +3706,91 @@
           <w:numId w:val="13"/>
         </w:numPr>
       </w:pPr>
-      <w:bookmarkStart w:id="16" w:name="_Toc153482846"/>
-      <w:r>
-        <w:t>Zbrush</w:t>
-      </w:r>
-      <w:bookmarkEnd w:id="16"/>
+      <w:r>
+        <w:t>MBC1</w:t>
+      </w:r>
     </w:p>
     <w:p/>
     <w:p>
-      <w:pPr>
-        <w:rPr>
-          <w:lang w:val="fr-BE"/>
-        </w:rPr>
-      </w:pPr>
-      <w:r>
-        <w:t xml:space="preserve">Lorem ipsum dolor sit amet, consectetur adipiscing elit. </w:t>
-      </w:r>
-      <w:r>
-        <w:rPr>
-          <w:lang w:val="fr-BE"/>
-        </w:rPr>
-        <w:t>Vestibulum ac quam nec arcu semper dignissim. Nulla quam magna, varius sit amet pharetra et, dictum quis elit. Pellentesque habitant morbi tristique senectus et netus et malesuada fames ac turpis egestas.</w:t>
-      </w:r>
-    </w:p>
-    <w:p>
-      <w:pPr>
-        <w:rPr>
-          <w:lang w:val="fr-BE"/>
-        </w:rPr>
-      </w:pPr>
-      <w:r>
-        <w:rPr>
-          <w:lang w:val="fr-BE"/>
-        </w:rPr>
-        <w:t>Proin ullamcorper, ipsum sit amet scelerisque rhoncus, leo quam rhoncus elit, sit amet ullamcorper tellus nisi eget sapien. Suspendisse potenti. Ut non justo viverra, tempus felis vitae, elementum mi. Morbi at dui sed lacus fringilla condimentum. Duis non odio ac arcu volutpat vehicula eu et turpis.</w:t>
-      </w:r>
-    </w:p>
-    <w:p>
-      <w:r>
-        <w:rPr>
-          <w:lang w:val="fr-BE"/>
-        </w:rPr>
-        <w:t xml:space="preserve">Praesent vitae magna ante. Nulla in orci lacus. </w:t>
-      </w:r>
-      <w:r>
-        <w:t>Donec quis vestibulum mi. Sed ipsum sapien, pretium maximus purus sed, bibendum consequat lectus. Aliquam porttitor dolor eu gravida vulputate. Vestibulum ut urna eget massa tincidunt ultricies. Morbi hendrerit sapien at diam tincidunt semper. Aliquam ut quam dictum quam maximus tempor sed at felis.</w:t>
+      <w:r>
+        <w:t>The main goal of the thesis was to create a functioning emulation of an MBC type 1. This was the first and most basic type of memory bank controller.</w:t>
+      </w:r>
+      <w:r>
+        <w:t xml:space="preserve"> </w:t>
+      </w:r>
+      <w:r>
+        <w:t>This chip, which was added to the game cartridge instead of the Gameboy itself, could support games up to a whopping 2Mbyte. It also held up to 32Kbyte of internal RAM memory.</w:t>
+      </w:r>
+    </w:p>
+    <w:p>
+      <w:r>
+        <w:t>It worked by reading</w:t>
+      </w:r>
+      <w:r>
+        <w:t xml:space="preserve"> and writing</w:t>
+      </w:r>
+      <w:r>
+        <w:t xml:space="preserve"> into different ranges of memory.</w:t>
+      </w:r>
+    </w:p>
+    <w:p>
+      <w:r>
+        <w:t>For the reading:</w:t>
+      </w:r>
+      <w:r>
+        <w:br/>
+      </w:r>
+      <w:r>
+        <w:t>R</w:t>
+      </w:r>
+      <w:r>
+        <w:t xml:space="preserve">ange [0000 – 3FFF]. This range of memory held </w:t>
+      </w:r>
+      <w:r>
+        <w:t>ROM bank 0, the first 16kb of the cartridge ROM.</w:t>
+      </w:r>
+    </w:p>
+    <w:p>
+      <w:r>
+        <w:t>Range [4000 – 7FFF]. This held any of the other 16kb ROM banks. There could be up to 7 extra ROM banks with this version of the MBC.</w:t>
+      </w:r>
+    </w:p>
+    <w:p>
+      <w:r>
+        <w:t>Range [A000 – BFFF]. This range of memory is used to address any of the external RAM that’s inside of the game cartridge. This RAM is only accessible if the RAM is enabled, otherwise read operations return open bus values and the write operations are ignored.</w:t>
       </w:r>
     </w:p>
     <w:p/>
+    <w:p>
+      <w:r>
+        <w:t>For the writing:</w:t>
+      </w:r>
+      <w:r>
+        <w:br/>
+        <w:t>Range [0000 – 1FFF]. In this address space, the external RAM can be enabled or disabled. If the value A is written in this space, the RAM gets enabled and is free to use. Any other value will disable the RAM again, closing it for use. This is something that is recommended to do after accessing it, in order to protect its contents.</w:t>
+      </w:r>
+    </w:p>
+    <w:p>
+      <w:r>
+        <w:t xml:space="preserve">Range [2000 – 3FFF]. </w:t>
+      </w:r>
+      <w:r>
+        <w:t>In this range the current ROM bank number is selected. This is a 5 bit register, the higher bits of the values written into this range are discarded. If this register is set to 0, it is overwritten to a 1. This is to avoid having a duplicate ROM bank 0.</w:t>
+      </w:r>
+    </w:p>
+    <w:p>
+      <w:r>
+        <w:t>Range [4000 – 5FFF]. This range is used to select the current RAM bank number or to specify the upper 2 bits of the ROM bank number. If nei</w:t>
+      </w:r>
+      <w:r>
+        <w:t>ther the ROM nor RAM bank are large enough, this range doesn’t do anything.</w:t>
+      </w:r>
+    </w:p>
+    <w:p>
+      <w:r>
+        <w:t>Range [6000 – 7FFF]. This 1-bit register selects between the 2 MBC1 banking modes. It can either be In simple mode, which locks the ranges [0000 – 3FFF] and [A000 - BFFF] to bank 0 of ROM and SRAM. Or, it can be in advanced mode in which ranges [0000 – 3FFF] and [A000 - BFFF] can be bank-switched via the [4000 – 5FFF] register.</w:t>
+      </w:r>
+    </w:p>
     <w:p>
       <w:pPr>
         <w:pStyle w:val="Heading2"/>
@@ -4214,54 +3799,38 @@
           <w:numId w:val="13"/>
         </w:numPr>
       </w:pPr>
-      <w:bookmarkStart w:id="17" w:name="_Toc153482847"/>
-      <w:r>
-        <w:t>T</w:t>
-      </w:r>
-      <w:r>
-        <w:t>exturing</w:t>
-      </w:r>
-      <w:bookmarkEnd w:id="17"/>
+      <w:r>
+        <w:t>opcodes</w:t>
+      </w:r>
     </w:p>
     <w:p/>
     <w:p>
-      <w:pPr>
-        <w:rPr>
-          <w:lang w:val="fr-BE"/>
-        </w:rPr>
-      </w:pPr>
-      <w:r>
-        <w:t xml:space="preserve">Lorem ipsum dolor sit amet, consectetur adipiscing elit. </w:t>
-      </w:r>
-      <w:r>
-        <w:rPr>
-          <w:lang w:val="fr-BE"/>
-        </w:rPr>
-        <w:t>Vestibulum ac quam nec arcu semper dignissim. Nulla quam magna, varius sit amet pharetra et, dictum quis elit. Pellentesque habitant morbi tristique senectus et netus et malesuada fames ac turpis egestas.</w:t>
-      </w:r>
-    </w:p>
-    <w:p>
-      <w:pPr>
-        <w:rPr>
-          <w:lang w:val="fr-BE"/>
-        </w:rPr>
-      </w:pPr>
-      <w:r>
-        <w:rPr>
-          <w:lang w:val="fr-BE"/>
-        </w:rPr>
-        <w:t>Proin ullamcorper, ipsum sit amet scelerisque rhoncus, leo quam rhoncus elit, sit amet ullamcorper tellus nisi eget sapien. Suspendisse potenti. Ut non justo viverra, tempus felis vitae, elementum mi. Morbi at dui sed lacus fringilla condimentum. Duis non odio ac arcu volutpat vehicula eu et turpis.</w:t>
-      </w:r>
-    </w:p>
-    <w:p>
-      <w:r>
-        <w:rPr>
-          <w:lang w:val="fr-BE"/>
-        </w:rPr>
-        <w:t xml:space="preserve">Praesent vitae magna ante. Nulla in orci lacus. </w:t>
-      </w:r>
-      <w:r>
-        <w:t>Donec quis vestibulum mi. Sed ipsum sapien, pretium maximus purus sed, bibendum consequat lectus. Aliquam porttitor dolor eu gravida vulputate. Vestibulum ut urna eget massa tincidunt ultricies. Morbi hendrerit sapien at diam tincidunt semper. Aliquam ut quam dictum quam maximus tempor sed at felis.</w:t>
+      <w:r>
+        <w:lastRenderedPageBreak/>
+        <w:t>The opcodes of a Game Boy are the instruction that the CPU can perform. It has 2 sets of instructions, the main instruction set and the extended instruction set.</w:t>
+      </w:r>
+    </w:p>
+    <w:p>
+      <w:r>
+        <w:t>The main instruction set has 245 instructions that the CPU can execute. The extended instruction set has another 256 instructions. This brings the total amount of instructions to 501.</w:t>
+      </w:r>
+    </w:p>
+    <w:p>
+      <w:r>
+        <w:t>All of the opcodes are fully explained in the CPU manual, and numerous websites have opcode tables for easy referencing. These tables allow you to see what address an opcode has and what the instruction behind it does.</w:t>
+      </w:r>
+    </w:p>
+    <w:p>
+      <w:r>
+        <w:t>When reading through the thesis of Brecht, I found that he didn’t implement all of the instructions.</w:t>
+      </w:r>
+      <w:r>
+        <w:t xml:space="preserve"> Not sure which instructions were missing, I took a table of opcodes and started going over all of them and fill in the missing instructions.</w:t>
+      </w:r>
+    </w:p>
+    <w:p>
+      <w:r>
+        <w:t>Completing this allowed me to actually run the test ROMs. Before this, the test ROMs wouldn’t start, they would get stuck. After implementing the missing opcodes, I got some testing results.</w:t>
       </w:r>
     </w:p>
     <w:p/>
@@ -4273,14 +3842,9 @@
           <w:numId w:val="13"/>
         </w:numPr>
       </w:pPr>
-      <w:bookmarkStart w:id="18" w:name="_Toc153482848"/>
-      <w:r>
-        <w:t>S</w:t>
-      </w:r>
-      <w:r>
-        <w:t>hading</w:t>
-      </w:r>
-      <w:bookmarkEnd w:id="18"/>
+      <w:r>
+        <w:t>Graphics</w:t>
+      </w:r>
     </w:p>
     <w:p/>
     <w:p>
@@ -4309,7 +3873,6 @@
         <w:rPr>
           <w:lang w:val="fr-BE"/>
         </w:rPr>
-        <w:lastRenderedPageBreak/>
         <w:t>Proin ullamcorper, ipsum sit amet scelerisque rhoncus, leo quam rhoncus elit, sit amet ullamcorper tellus nisi eget sapien. Suspendisse potenti. Ut non justo viverra, tempus felis vitae, elementum mi. Morbi at dui sed lacus fringilla condimentum. Duis non odio ac arcu volutpat vehicula eu et turpis.</w:t>
       </w:r>
     </w:p>
@@ -4333,14 +3896,14 @@
           <w:numId w:val="13"/>
         </w:numPr>
       </w:pPr>
-      <w:bookmarkStart w:id="19" w:name="_Toc153482849"/>
+      <w:bookmarkStart w:id="14" w:name="_Toc153482849"/>
       <w:r>
         <w:t>L</w:t>
       </w:r>
       <w:r>
         <w:t>ighting</w:t>
       </w:r>
-      <w:bookmarkEnd w:id="19"/>
+      <w:bookmarkEnd w:id="14"/>
     </w:p>
     <w:p/>
     <w:p>
@@ -4383,6 +3946,7 @@
         <w:rPr>
           <w:lang w:val="fr-BE"/>
         </w:rPr>
+        <w:lastRenderedPageBreak/>
         <w:t xml:space="preserve">Praesent vitae magna ante. Nulla in orci lacus. </w:t>
       </w:r>
       <w:r>
@@ -4408,12 +3972,12 @@
       <w:pPr>
         <w:pStyle w:val="Heading1"/>
       </w:pPr>
-      <w:bookmarkStart w:id="20" w:name="_Toc153482850"/>
+      <w:bookmarkStart w:id="15" w:name="_Toc153482850"/>
       <w:r>
         <w:lastRenderedPageBreak/>
         <w:t>Discussion</w:t>
       </w:r>
-      <w:bookmarkEnd w:id="20"/>
+      <w:bookmarkEnd w:id="15"/>
     </w:p>
     <w:p/>
     <w:p>
@@ -4520,12 +4084,12 @@
       <w:pPr>
         <w:pStyle w:val="Heading1"/>
       </w:pPr>
-      <w:bookmarkStart w:id="21" w:name="_Toc153482851"/>
+      <w:bookmarkStart w:id="16" w:name="_Toc153482851"/>
       <w:r>
         <w:lastRenderedPageBreak/>
         <w:t>Conclusion</w:t>
       </w:r>
-      <w:bookmarkEnd w:id="21"/>
+      <w:bookmarkEnd w:id="16"/>
     </w:p>
     <w:p/>
     <w:p>
@@ -4677,12 +4241,79 @@
       <w:pPr>
         <w:pStyle w:val="Heading1"/>
       </w:pPr>
-      <w:bookmarkStart w:id="22" w:name="_Toc153482852"/>
+      <w:bookmarkStart w:id="17" w:name="_Toc153482852"/>
       <w:r>
         <w:lastRenderedPageBreak/>
         <w:t>Future work</w:t>
       </w:r>
-      <w:bookmarkEnd w:id="22"/>
+      <w:bookmarkEnd w:id="17"/>
+    </w:p>
+    <w:p/>
+    <w:p>
+      <w:r>
+        <w:t>For future work on this emulator, there are a couple of things to improve the project.</w:t>
+      </w:r>
+    </w:p>
+    <w:p>
+      <w:r>
+        <w:t>More MBCs:</w:t>
+      </w:r>
+      <w:r>
+        <w:br/>
+        <w:t>I only implemented MBC1 completely, since that was the goal of this thesis. There are so many more MBCs, if they were to be added, this emulator would be able to play more games that were made for the Game Boy.</w:t>
+      </w:r>
+      <w:r>
+        <w:br/>
+        <w:t>Implementing the other MBCs would also increase the accuracy in which the original Game Boy is being emulated.</w:t>
+      </w:r>
+    </w:p>
+    <w:p>
+      <w:r>
+        <w:t>Sound:</w:t>
+      </w:r>
+      <w:r>
+        <w:br/>
+        <w:t>I did not have the time to implement sound on top of the MBC1. Adding sound would be interesting as it would be nice to hear those nice 8-bit sounds being played again.</w:t>
+      </w:r>
+    </w:p>
+    <w:p>
+      <w:r>
+        <w:t>Link connection:</w:t>
+      </w:r>
+    </w:p>
+    <w:p>
+      <w:r>
+        <w:t>The original Game Boy had the option of connecting 2 Game Boy’s with a link cable. This allowed for multiplayer between 2 consoles. It would be an interesting challenge to try and emulate that connection with 2 instances of the emulator.</w:t>
+      </w:r>
+    </w:p>
+    <w:p/>
+    <w:p/>
+    <w:p>
+      <w:pPr>
+        <w:rPr>
+          <w:rFonts w:asciiTheme="majorHAnsi" w:eastAsiaTheme="majorEastAsia" w:hAnsiTheme="majorHAnsi" w:cstheme="majorBidi"/>
+          <w:color w:val="1F4E79" w:themeColor="accent1" w:themeShade="80"/>
+          <w:sz w:val="36"/>
+          <w:szCs w:val="36"/>
+        </w:rPr>
+      </w:pPr>
+      <w:r>
+        <w:br w:type="page"/>
+      </w:r>
+    </w:p>
+    <w:p>
+      <w:pPr>
+        <w:pStyle w:val="Heading1"/>
+      </w:pPr>
+      <w:bookmarkStart w:id="18" w:name="_Toc153482853"/>
+      <w:r>
+        <w:lastRenderedPageBreak/>
+        <w:t xml:space="preserve">Critical </w:t>
+      </w:r>
+      <w:r>
+        <w:t>Reflection</w:t>
+      </w:r>
+      <w:bookmarkEnd w:id="18"/>
     </w:p>
     <w:p/>
     <w:p>
@@ -4718,7 +4349,7 @@
           <w:color w:val="auto"/>
           <w:highlight w:val="yellow"/>
         </w:rPr>
-        <w:t xml:space="preserve"> is sometimes standalone, sometimes incorporated in the conclusion. It looks at the shortcomings of the study, alternative strategies, and what could be the next course of action in the research field. </w:t>
+        <w:t xml:space="preserve"> is</w:t>
       </w:r>
       <w:r>
         <w:rPr>
@@ -4727,42 +4358,110 @@
           <w:color w:val="auto"/>
           <w:highlight w:val="yellow"/>
         </w:rPr>
-        <w:t>This is typically not a very long section</w:t>
+        <w:t xml:space="preserve"> </w:t>
       </w:r>
       <w:r>
         <w:rPr>
           <w:rStyle w:val="SubtleEmphasis"/>
           <w:b/>
           <w:color w:val="auto"/>
+          <w:highlight w:val="yellow"/>
+        </w:rPr>
+        <w:t>typically associated</w:t>
+      </w:r>
+      <w:r>
+        <w:rPr>
+          <w:rStyle w:val="SubtleEmphasis"/>
+          <w:b/>
+          <w:color w:val="auto"/>
+          <w:highlight w:val="yellow"/>
+        </w:rPr>
+        <w:t xml:space="preserve"> with a bachelor paper</w:t>
+      </w:r>
+      <w:r>
+        <w:rPr>
+          <w:rStyle w:val="SubtleEmphasis"/>
+          <w:b/>
+          <w:color w:val="auto"/>
+          <w:highlight w:val="yellow"/>
+        </w:rPr>
+        <w:t xml:space="preserve">, not other forms of </w:t>
+      </w:r>
+      <w:r>
+        <w:rPr>
+          <w:rStyle w:val="SubtleEmphasis"/>
+          <w:b/>
+          <w:color w:val="auto"/>
+          <w:highlight w:val="yellow"/>
+        </w:rPr>
+        <w:t>serious</w:t>
+      </w:r>
+      <w:r>
+        <w:rPr>
+          <w:rStyle w:val="SubtleEmphasis"/>
+          <w:b/>
+          <w:color w:val="auto"/>
+          <w:highlight w:val="yellow"/>
+        </w:rPr>
+        <w:t xml:space="preserve"> writing</w:t>
+      </w:r>
+      <w:r>
+        <w:rPr>
+          <w:rStyle w:val="SubtleEmphasis"/>
+          <w:b/>
+          <w:color w:val="auto"/>
+          <w:highlight w:val="yellow"/>
+        </w:rPr>
+        <w:t>. It allows the student to reflect on the learning outcomes, both academically and in terms of personal growth</w:t>
+      </w:r>
+      <w:r>
+        <w:rPr>
+          <w:rStyle w:val="SubtleEmphasis"/>
+          <w:b/>
+          <w:color w:val="auto"/>
+          <w:highlight w:val="yellow"/>
         </w:rPr>
         <w:t>.</w:t>
       </w:r>
     </w:p>
     <w:p>
-      <w:r>
-        <w:t>For future work on this emulator, there are a couple of things to improve the project.</w:t>
-      </w:r>
-    </w:p>
-    <w:p>
-      <w:r>
-        <w:t>More MBCs:</w:t>
-      </w:r>
-      <w:r>
-        <w:br/>
-        <w:t>I only implemented MBC1 completely, since that was the goal of this thesis. There are so many more MBCs, if they were to be added, this emulator would be able to play more games that were made for the Game Boy.</w:t>
-      </w:r>
-      <w:r>
-        <w:br/>
-        <w:t>Implementing the other MBCs would also increase the accuracy in which the original Game Boy is being emulated.</w:t>
-      </w:r>
-    </w:p>
-    <w:p>
-      <w:r>
-        <w:t>Sound:</w:t>
-      </w:r>
-      <w:r>
-        <w:br/>
-        <w:t>I did not have the time to implement sound on top of the MBC1. Adding sound would be interesting as it would be nice to hear those nice 8-bit sounds being played again.</w:t>
+      <w:pPr>
+        <w:rPr>
+          <w:lang w:val="fr-BE"/>
+        </w:rPr>
+      </w:pPr>
+      <w:r>
+        <w:t xml:space="preserve">Lorem ipsum dolor sit amet, consectetur adipiscing elit. </w:t>
+      </w:r>
+      <w:r>
+        <w:rPr>
+          <w:lang w:val="fr-BE"/>
+        </w:rPr>
+        <w:t>Vestibulum ac quam nec arcu semper dignissim. Nulla quam magna, varius sit amet pharetra et, dictum quis elit. Pellentesque habitant morbi tristique senectus et netus et malesuada fames ac turpis egestas.</w:t>
+      </w:r>
+    </w:p>
+    <w:p>
+      <w:pPr>
+        <w:rPr>
+          <w:lang w:val="fr-BE"/>
+        </w:rPr>
+      </w:pPr>
+      <w:r>
+        <w:rPr>
+          <w:lang w:val="fr-BE"/>
+        </w:rPr>
+        <w:t>Proin ullamcorper, ipsum sit amet scelerisque rhoncus, leo quam rhoncus elit, sit amet ullamcorper tellus nisi eget sapien. Suspendisse potenti. Ut non justo viverra, tempus felis vitae, elementum mi. Morbi at dui sed lacus fringilla condimentum. Duis non odio ac arcu volutpat vehicula eu et turpis.</w:t>
+      </w:r>
+    </w:p>
+    <w:p>
+      <w:r>
+        <w:rPr>
+          <w:lang w:val="fr-BE"/>
+        </w:rPr>
+        <w:t xml:space="preserve">Praesent vitae magna ante. Nulla in orci lacus. Donec quis vestibulum mi. Sed ipsum sapien, pretium maximus purus sed, bibendum consequat lectus. Aliquam porttitor dolor eu gravida vulputate. </w:t>
+      </w:r>
+      <w:r>
+        <w:t>Vestibulum ut urna eget massa tincidunt ultricies. Morbi hendrerit sapien at diam tincidunt semper. Aliquam ut quam dictum quam maximus tempor sed at felis.</w:t>
       </w:r>
     </w:p>
     <w:p/>
@@ -4784,257 +4483,141 @@
       <w:pPr>
         <w:pStyle w:val="Heading1"/>
       </w:pPr>
-      <w:bookmarkStart w:id="23" w:name="_Toc153482853"/>
-      <w:r>
-        <w:lastRenderedPageBreak/>
-        <w:t xml:space="preserve">Critical </w:t>
-      </w:r>
-      <w:r>
-        <w:t>Reflection</w:t>
-      </w:r>
-      <w:bookmarkEnd w:id="23"/>
-    </w:p>
-    <w:p/>
-    <w:p>
-      <w:pPr>
-        <w:rPr>
-          <w:rStyle w:val="SubtleEmphasis"/>
-          <w:b/>
-          <w:color w:val="auto"/>
-        </w:rPr>
-      </w:pPr>
-      <w:r>
-        <w:rPr>
-          <w:rStyle w:val="SubtleEmphasis"/>
-          <w:b/>
-          <w:color w:val="auto"/>
-          <w:highlight w:val="yellow"/>
-        </w:rPr>
-        <w:t>T</w:t>
-      </w:r>
-      <w:r>
-        <w:rPr>
-          <w:rStyle w:val="SubtleEmphasis"/>
-          <w:b/>
-          <w:color w:val="auto"/>
-          <w:highlight w:val="yellow"/>
-        </w:rPr>
-        <w:t>his section</w:t>
-      </w:r>
-      <w:r>
-        <w:rPr>
-          <w:rStyle w:val="SubtleEmphasis"/>
-          <w:b/>
-          <w:color w:val="auto"/>
-          <w:highlight w:val="yellow"/>
-        </w:rPr>
-        <w:t xml:space="preserve"> is</w:t>
-      </w:r>
-      <w:r>
-        <w:rPr>
-          <w:rStyle w:val="SubtleEmphasis"/>
-          <w:b/>
-          <w:color w:val="auto"/>
-          <w:highlight w:val="yellow"/>
-        </w:rPr>
-        <w:t xml:space="preserve"> </w:t>
-      </w:r>
-      <w:r>
-        <w:rPr>
-          <w:rStyle w:val="SubtleEmphasis"/>
-          <w:b/>
-          <w:color w:val="auto"/>
-          <w:highlight w:val="yellow"/>
-        </w:rPr>
-        <w:t>typically associated</w:t>
-      </w:r>
-      <w:r>
-        <w:rPr>
-          <w:rStyle w:val="SubtleEmphasis"/>
-          <w:b/>
-          <w:color w:val="auto"/>
-          <w:highlight w:val="yellow"/>
-        </w:rPr>
-        <w:t xml:space="preserve"> with a bachelor paper</w:t>
-      </w:r>
-      <w:r>
-        <w:rPr>
-          <w:rStyle w:val="SubtleEmphasis"/>
-          <w:b/>
-          <w:color w:val="auto"/>
-          <w:highlight w:val="yellow"/>
-        </w:rPr>
-        <w:t xml:space="preserve">, not other forms of </w:t>
-      </w:r>
-      <w:r>
-        <w:rPr>
-          <w:rStyle w:val="SubtleEmphasis"/>
-          <w:b/>
-          <w:color w:val="auto"/>
-          <w:highlight w:val="yellow"/>
-        </w:rPr>
-        <w:t>serious</w:t>
-      </w:r>
-      <w:r>
-        <w:rPr>
-          <w:rStyle w:val="SubtleEmphasis"/>
-          <w:b/>
-          <w:color w:val="auto"/>
-          <w:highlight w:val="yellow"/>
-        </w:rPr>
-        <w:t xml:space="preserve"> writing</w:t>
-      </w:r>
-      <w:r>
-        <w:rPr>
-          <w:rStyle w:val="SubtleEmphasis"/>
-          <w:b/>
-          <w:color w:val="auto"/>
-          <w:highlight w:val="yellow"/>
-        </w:rPr>
-        <w:t>. It allows the student to reflect on the learning outcomes, both academically and in terms of personal growth</w:t>
-      </w:r>
-      <w:r>
-        <w:rPr>
-          <w:rStyle w:val="SubtleEmphasis"/>
-          <w:b/>
-          <w:color w:val="auto"/>
-          <w:highlight w:val="yellow"/>
-        </w:rPr>
-        <w:t>.</w:t>
-      </w:r>
-    </w:p>
-    <w:p>
-      <w:pPr>
-        <w:rPr>
-          <w:lang w:val="fr-BE"/>
-        </w:rPr>
-      </w:pPr>
-      <w:r>
-        <w:t xml:space="preserve">Lorem ipsum dolor sit amet, consectetur adipiscing elit. </w:t>
-      </w:r>
-      <w:r>
-        <w:rPr>
-          <w:lang w:val="fr-BE"/>
-        </w:rPr>
-        <w:t>Vestibulum ac quam nec arcu semper dignissim. Nulla quam magna, varius sit amet pharetra et, dictum quis elit. Pellentesque habitant morbi tristique senectus et netus et malesuada fames ac turpis egestas.</w:t>
-      </w:r>
-    </w:p>
-    <w:p>
-      <w:pPr>
-        <w:rPr>
-          <w:lang w:val="fr-BE"/>
-        </w:rPr>
-      </w:pPr>
-      <w:r>
-        <w:rPr>
-          <w:lang w:val="fr-BE"/>
-        </w:rPr>
-        <w:t>Proin ullamcorper, ipsum sit amet scelerisque rhoncus, leo quam rhoncus elit, sit amet ullamcorper tellus nisi eget sapien. Suspendisse potenti. Ut non justo viverra, tempus felis vitae, elementum mi. Morbi at dui sed lacus fringilla condimentum. Duis non odio ac arcu volutpat vehicula eu et turpis.</w:t>
-      </w:r>
-    </w:p>
-    <w:p>
-      <w:r>
-        <w:rPr>
-          <w:lang w:val="fr-BE"/>
-        </w:rPr>
-        <w:t xml:space="preserve">Praesent vitae magna ante. Nulla in orci lacus. Donec quis vestibulum mi. Sed ipsum sapien, pretium maximus purus sed, bibendum consequat lectus. Aliquam porttitor dolor eu gravida vulputate. </w:t>
-      </w:r>
-      <w:r>
-        <w:t>Vestibulum ut urna eget massa tincidunt ultricies. Morbi hendrerit sapien at diam tincidunt semper. Aliquam ut quam dictum quam maximus tempor sed at felis.</w:t>
-      </w:r>
-    </w:p>
-    <w:p/>
-    <w:p/>
-    <w:p>
-      <w:pPr>
-        <w:rPr>
-          <w:rFonts w:asciiTheme="majorHAnsi" w:eastAsiaTheme="majorEastAsia" w:hAnsiTheme="majorHAnsi" w:cstheme="majorBidi"/>
-          <w:color w:val="1F4E79" w:themeColor="accent1" w:themeShade="80"/>
-          <w:sz w:val="36"/>
-          <w:szCs w:val="36"/>
-        </w:rPr>
-      </w:pPr>
-      <w:r>
-        <w:br w:type="page"/>
-      </w:r>
-    </w:p>
-    <w:p>
-      <w:pPr>
-        <w:pStyle w:val="Heading1"/>
-      </w:pPr>
-      <w:bookmarkStart w:id="24" w:name="_Toc153482854"/>
+      <w:bookmarkStart w:id="19" w:name="_Toc153482854"/>
       <w:r>
         <w:lastRenderedPageBreak/>
         <w:t>References</w:t>
       </w:r>
-      <w:bookmarkEnd w:id="24"/>
+      <w:bookmarkEnd w:id="19"/>
     </w:p>
     <w:p/>
     <w:p>
-      <w:pPr>
-        <w:rPr>
-          <w:rStyle w:val="SubtleEmphasis"/>
-          <w:b/>
-          <w:color w:val="auto"/>
-        </w:rPr>
-      </w:pPr>
-      <w:r>
-        <w:rPr>
-          <w:rStyle w:val="SubtleEmphasis"/>
-          <w:b/>
-          <w:color w:val="auto"/>
-          <w:highlight w:val="yellow"/>
-        </w:rPr>
-        <w:t xml:space="preserve">In this </w:t>
-      </w:r>
-      <w:r>
-        <w:rPr>
-          <w:rStyle w:val="SubtleEmphasis"/>
-          <w:b/>
-          <w:color w:val="auto"/>
-          <w:highlight w:val="yellow"/>
-        </w:rPr>
-        <w:t>section</w:t>
-      </w:r>
-      <w:r>
-        <w:rPr>
-          <w:rStyle w:val="SubtleEmphasis"/>
-          <w:b/>
-          <w:color w:val="auto"/>
-          <w:highlight w:val="yellow"/>
-        </w:rPr>
-        <w:t>, you list all the references you made in alphabetical order; consequently adhere to the referencing style you have chosen.</w:t>
-      </w:r>
-    </w:p>
-    <w:p/>
-    <w:p>
-      <w:r>
-        <w:t>Casey Raes (2014), Processing (second edition).</w:t>
-      </w:r>
-    </w:p>
-    <w:p>
-      <w:r>
-        <w:t xml:space="preserve">Saccade. (n.d.). In Wikpedia. Retrieved November 6 2016 from </w:t>
+      <w:r>
+        <w:t xml:space="preserve">1. gbdev. MBCs. Published May 29, 2021. </w:t>
+      </w:r>
+      <w:hyperlink r:id="rId13" w:history="1">
+        <w:r>
+          <w:rPr>
+            <w:rStyle w:val="Hyperlink"/>
+          </w:rPr>
+          <w:t>https://gbdev.io/pandocs/MBCs.html</w:t>
+        </w:r>
+      </w:hyperlink>
+      <w:r>
+        <w:t xml:space="preserve"> </w:t>
+      </w:r>
+    </w:p>
+    <w:p>
+      <w:r>
+        <w:t>2. Uytterschaut B. Gameboy Emulation In C++. Howest; 2019.</w:t>
+      </w:r>
+    </w:p>
+    <w:p>
+      <w:r>
+        <w:t xml:space="preserve">3. codeslinger.co.uk. Gameboy - Rom and Ram Banking. Published March 27, 2010. </w:t>
       </w:r>
       <w:hyperlink r:id="rId14" w:history="1">
         <w:r>
           <w:rPr>
             <w:rStyle w:val="Hyperlink"/>
           </w:rPr>
-          <w:t>https://en.wikipedia.org/wiki/Saccade</w:t>
+          <w:t>http://www.codeslinger.co.uk/pages/projects/gameboy/banking.html</w:t>
         </w:r>
       </w:hyperlink>
-    </w:p>
-    <w:p>
-      <w:r>
-        <w:t xml:space="preserve">Sarah Northway (2016) A year in VR Northway [Powerpoint slides]  from </w:t>
+      <w:r>
+        <w:t xml:space="preserve"> </w:t>
+      </w:r>
+    </w:p>
+    <w:p>
+      <w:r>
+        <w:t xml:space="preserve">4. Byers B. Exploring the Gameboy Memory Bank Controller. Published January 12, 2020. </w:t>
       </w:r>
       <w:hyperlink r:id="rId15" w:history="1">
         <w:r>
           <w:rPr>
             <w:rStyle w:val="Hyperlink"/>
           </w:rPr>
-          <w:t>https://www.gdcvault.com/play/1024631/A-Year-in-VR-A</w:t>
+          <w:t>https://b13rg.github.io/Gameboy-MBC-Analysis/</w:t>
+        </w:r>
+      </w:hyperlink>
+      <w:r>
+        <w:t xml:space="preserve"> </w:t>
+      </w:r>
+    </w:p>
+    <w:p>
+      <w:r>
+        <w:t xml:space="preserve">5. Byers B. Gameboy DMG ROM and RAM Bank Switching. Published July 22, 2019. </w:t>
+      </w:r>
+      <w:hyperlink r:id="rId16" w:history="1">
+        <w:r>
+          <w:rPr>
+            <w:rStyle w:val="Hyperlink"/>
+          </w:rPr>
+          <w:t>https://b13rg.github.io/Gameboy-Bank-Switching/</w:t>
+        </w:r>
+      </w:hyperlink>
+      <w:r>
+        <w:t xml:space="preserve"> </w:t>
+      </w:r>
+    </w:p>
+    <w:p>
+      <w:r>
+        <w:t xml:space="preserve">6. gbdev. CPU Instruction Set. Published May 28, 2021. </w:t>
+      </w:r>
+      <w:hyperlink r:id="rId17" w:history="1">
+        <w:r>
+          <w:rPr>
+            <w:rStyle w:val="Hyperlink"/>
+          </w:rPr>
+          <w:t>https://gbdev.io/pandocs/CPU_Instruction_Set.html</w:t>
+        </w:r>
+      </w:hyperlink>
+      <w:r>
+        <w:t xml:space="preserve"> </w:t>
+      </w:r>
+    </w:p>
+    <w:p>
+      <w:r>
+        <w:t xml:space="preserve">7. gbdev. The Cartridge Header. Published May 28, 2021. </w:t>
+      </w:r>
+      <w:hyperlink r:id="rId18" w:history="1">
+        <w:r>
+          <w:rPr>
+            <w:rStyle w:val="Hyperlink"/>
+          </w:rPr>
+          <w:t>https://gbdev.io/pandocs/The_Cartridge_Header.html</w:t>
+        </w:r>
+      </w:hyperlink>
+      <w:r>
+        <w:t xml:space="preserve"> </w:t>
+      </w:r>
+    </w:p>
+    <w:p>
+      <w:r>
+        <w:t xml:space="preserve">8. The Ultimate Game Boy Talk.; 2016. </w:t>
+      </w:r>
+      <w:hyperlink r:id="rId19" w:history="1">
+        <w:r>
+          <w:rPr>
+            <w:rStyle w:val="Hyperlink"/>
+          </w:rPr>
+          <w:t>https://www.youtube.com/watch?v=HyzD8pNlpwI&amp;ab_channel=media.ccc.de</w:t>
+        </w:r>
+      </w:hyperlink>
+      <w:r>
+        <w:t xml:space="preserve"> </w:t>
+      </w:r>
+    </w:p>
+    <w:p>
+      <w:r>
+        <w:t xml:space="preserve">9. Javanainen J. Game Boy: Complete Technical Reference. Published online March 15, 2023. </w:t>
+      </w:r>
+      <w:hyperlink r:id="rId20" w:history="1">
+        <w:r>
+          <w:rPr>
+            <w:rStyle w:val="Hyperlink"/>
+          </w:rPr>
+          <w:t>https://gekkio.fi/files/gb-docs/gbctr.pdf</w:t>
         </w:r>
       </w:hyperlink>
     </w:p>
@@ -5056,12 +4639,12 @@
       <w:pPr>
         <w:pStyle w:val="Heading1"/>
       </w:pPr>
-      <w:bookmarkStart w:id="25" w:name="_Toc153482855"/>
+      <w:bookmarkStart w:id="20" w:name="_Toc153482855"/>
       <w:r>
         <w:lastRenderedPageBreak/>
         <w:t>Acknowledgements</w:t>
       </w:r>
-      <w:bookmarkEnd w:id="25"/>
+      <w:bookmarkEnd w:id="20"/>
     </w:p>
     <w:p/>
     <w:p>
@@ -5132,12 +4715,12 @@
       <w:pPr>
         <w:pStyle w:val="Heading1"/>
       </w:pPr>
-      <w:bookmarkStart w:id="26" w:name="_Toc153482856"/>
+      <w:bookmarkStart w:id="21" w:name="_Toc153482856"/>
       <w:r>
         <w:lastRenderedPageBreak/>
         <w:t>Appendices</w:t>
       </w:r>
-      <w:bookmarkEnd w:id="26"/>
+      <w:bookmarkEnd w:id="21"/>
     </w:p>
     <w:p/>
     <w:p>
@@ -5205,12 +4788,12 @@
     <w:p/>
     <w:p/>
     <w:sectPr>
-      <w:headerReference w:type="even" r:id="rId16"/>
-      <w:headerReference w:type="default" r:id="rId17"/>
-      <w:footerReference w:type="even" r:id="rId18"/>
-      <w:footerReference w:type="default" r:id="rId19"/>
-      <w:headerReference w:type="first" r:id="rId20"/>
-      <w:footerReference w:type="first" r:id="rId21"/>
+      <w:headerReference w:type="even" r:id="rId21"/>
+      <w:headerReference w:type="default" r:id="rId22"/>
+      <w:footerReference w:type="even" r:id="rId23"/>
+      <w:footerReference w:type="default" r:id="rId24"/>
+      <w:headerReference w:type="first" r:id="rId25"/>
+      <w:footerReference w:type="first" r:id="rId26"/>
       <w:pgSz w:w="12240" w:h="15840"/>
       <w:pgMar w:top="1440" w:right="1440" w:bottom="1440" w:left="1440" w:header="720" w:footer="720" w:gutter="0"/>
       <w:pgNumType w:start="0"/>
@@ -8133,6 +7716,18 @@
       <w:ind w:left="440"/>
     </w:pPr>
   </w:style>
+  <w:style w:type="character" w:styleId="UnresolvedMention">
+    <w:name w:val="Unresolved Mention"/>
+    <w:basedOn w:val="DefaultParagraphFont"/>
+    <w:uiPriority w:val="99"/>
+    <w:semiHidden/>
+    <w:unhideWhenUsed/>
+    <w:rsid w:val="00DC5299"/>
+    <w:rPr>
+      <w:color w:val="605E5C"/>
+      <w:shd w:val="clear" w:color="auto" w:fill="E1DFDD"/>
+    </w:rPr>
+  </w:style>
 </w:styles>
 </file>
 
@@ -8273,7 +7868,9 @@
     <w:rsid w:val="003F546A"/>
     <w:rsid w:val="00431DD0"/>
     <w:rsid w:val="00510630"/>
+    <w:rsid w:val="00594E1F"/>
     <w:rsid w:val="005C2D9B"/>
+    <w:rsid w:val="00630FA8"/>
     <w:rsid w:val="00694E3D"/>
     <w:rsid w:val="006E4211"/>
     <w:rsid w:val="008C4323"/>
@@ -8284,6 +7881,7 @@
     <w:rsid w:val="00BF7836"/>
     <w:rsid w:val="00E86D88"/>
     <w:rsid w:val="00E978A2"/>
+    <w:rsid w:val="00F405B7"/>
   </w:rsids>
   <m:mathPr>
     <m:mathFont m:val="Cambria Math"/>
@@ -9018,6 +8616,15 @@
 </file>
 
 <file path=customXml/item1.xml><?xml version="1.0" encoding="utf-8"?>
+<?mso-contentType ?>
+<FormTemplates xmlns="http://schemas.microsoft.com/sharepoint/v3/contenttype/forms">
+  <Display>DocumentLibraryForm</Display>
+  <Edit>DocumentLibraryForm</Edit>
+  <New>DocumentLibraryForm</New>
+</FormTemplates>
+</file>
+
+<file path=customXml/item2.xml><?xml version="1.0" encoding="utf-8"?>
 <ct:contentTypeSchema xmlns:ct="http://schemas.microsoft.com/office/2006/metadata/contentType" xmlns:ma="http://schemas.microsoft.com/office/2006/metadata/properties/metaAttributes" ct:_="" ma:_="" ma:contentTypeName="Document" ma:contentTypeID="0x010100723942CCEB3A674D8F1F6472CCEFB38E" ma:contentTypeVersion="11" ma:contentTypeDescription="Create a new document." ma:contentTypeScope="" ma:versionID="e4de40d148e029d40e3aaddc8bf68a5e">
   <xsd:schema xmlns:xsd="http://www.w3.org/2001/XMLSchema" xmlns:xs="http://www.w3.org/2001/XMLSchema" xmlns:p="http://schemas.microsoft.com/office/2006/metadata/properties" xmlns:ns2="128482ec-0431-40d5-ab26-89ea2a4f3ccd" xmlns:ns3="60eb0cf4-ae2a-4762-800a-cb593b869ecb" xmlns:ns4="http://schemas.microsoft.com/sharepoint/v4" xmlns:ns5="a2e691a9-fcfc-4d85-a390-1894fe98bd9e" targetNamespace="http://schemas.microsoft.com/office/2006/metadata/properties" ma:root="true" ma:fieldsID="fce8e8bd091658f3fe51b22d57dec109" ns2:_="" ns3:_="" ns4:_="" ns5:_="">
     <xsd:import namespace="128482ec-0431-40d5-ab26-89ea2a4f3ccd"/>
@@ -9290,16 +8897,11 @@
 </ct:contentTypeSchema>
 </file>
 
-<file path=customXml/item2.xml><?xml version="1.0" encoding="utf-8"?>
-<?mso-contentType ?>
-<FormTemplates xmlns="http://schemas.microsoft.com/sharepoint/v3/contenttype/forms">
-  <Display>DocumentLibraryForm</Display>
-  <Edit>DocumentLibraryForm</Edit>
-  <New>DocumentLibraryForm</New>
-</FormTemplates>
+<file path=customXml/item3.xml><?xml version="1.0" encoding="utf-8"?>
+<b:Sources xmlns:b="http://schemas.openxmlformats.org/officeDocument/2006/bibliography" xmlns="http://schemas.openxmlformats.org/officeDocument/2006/bibliography" SelectedStyle="\APASixthEditionOfficeOnline.xsl" StyleName="APA" Version="6"/>
 </file>
 
-<file path=customXml/item3.xml><?xml version="1.0" encoding="utf-8"?>
+<file path=customXml/item4.xml><?xml version="1.0" encoding="utf-8"?>
 <p:properties xmlns:p="http://schemas.microsoft.com/office/2006/metadata/properties" xmlns:xsi="http://www.w3.org/2001/XMLSchema-instance" xmlns:pc="http://schemas.microsoft.com/office/infopath/2007/PartnerControls">
   <documentManagement>
     <IconOverlay xmlns="http://schemas.microsoft.com/sharepoint/v4" xsi:nil="true"/>
@@ -9314,11 +8916,15 @@
 </p:properties>
 </file>
 
-<file path=customXml/item4.xml><?xml version="1.0" encoding="utf-8"?>
-<b:Sources xmlns:b="http://schemas.openxmlformats.org/officeDocument/2006/bibliography" xmlns="http://schemas.openxmlformats.org/officeDocument/2006/bibliography" SelectedStyle="\APASixthEditionOfficeOnline.xsl" StyleName="APA" Version="6"/>
+<file path=customXml/itemProps1.xml><?xml version="1.0" encoding="utf-8"?>
+<ds:datastoreItem xmlns:ds="http://schemas.openxmlformats.org/officeDocument/2006/customXml" ds:itemID="{5EBBBFF2-2B1E-4E2A-81ED-02FB13488392}">
+  <ds:schemaRefs>
+    <ds:schemaRef ds:uri="http://schemas.microsoft.com/sharepoint/v3/contenttype/forms"/>
+  </ds:schemaRefs>
+</ds:datastoreItem>
 </file>
 
-<file path=customXml/itemProps1.xml><?xml version="1.0" encoding="utf-8"?>
+<file path=customXml/itemProps2.xml><?xml version="1.0" encoding="utf-8"?>
 <ds:datastoreItem xmlns:ds="http://schemas.openxmlformats.org/officeDocument/2006/customXml" ds:itemID="{6AD6E667-9FE3-44F6-AA83-894C6D5E44A5}">
   <ds:schemaRefs>
     <ds:schemaRef ds:uri="http://schemas.microsoft.com/office/2006/metadata/contentType"/>
@@ -9339,15 +8945,15 @@
 </ds:datastoreItem>
 </file>
 
-<file path=customXml/itemProps2.xml><?xml version="1.0" encoding="utf-8"?>
-<ds:datastoreItem xmlns:ds="http://schemas.openxmlformats.org/officeDocument/2006/customXml" ds:itemID="{5EBBBFF2-2B1E-4E2A-81ED-02FB13488392}">
+<file path=customXml/itemProps3.xml><?xml version="1.0" encoding="utf-8"?>
+<ds:datastoreItem xmlns:ds="http://schemas.openxmlformats.org/officeDocument/2006/customXml" ds:itemID="{9FB24B6F-1995-495D-B4E9-64B4DC9866CE}">
   <ds:schemaRefs>
-    <ds:schemaRef ds:uri="http://schemas.microsoft.com/sharepoint/v3/contenttype/forms"/>
+    <ds:schemaRef ds:uri="http://schemas.openxmlformats.org/officeDocument/2006/bibliography"/>
   </ds:schemaRefs>
 </ds:datastoreItem>
 </file>
 
-<file path=customXml/itemProps3.xml><?xml version="1.0" encoding="utf-8"?>
+<file path=customXml/itemProps4.xml><?xml version="1.0" encoding="utf-8"?>
 <ds:datastoreItem xmlns:ds="http://schemas.openxmlformats.org/officeDocument/2006/customXml" ds:itemID="{0744C301-BA8E-4358-811D-299431B59409}">
   <ds:schemaRefs>
     <ds:schemaRef ds:uri="http://schemas.microsoft.com/office/2006/metadata/properties"/>
@@ -9357,12 +8963,4 @@
     <ds:schemaRef ds:uri="60eb0cf4-ae2a-4762-800a-cb593b869ecb"/>
   </ds:schemaRefs>
 </ds:datastoreItem>
-</file>
-
-<file path=customXml/itemProps4.xml><?xml version="1.0" encoding="utf-8"?>
-<ds:datastoreItem xmlns:ds="http://schemas.openxmlformats.org/officeDocument/2006/customXml" ds:itemID="{9FB24B6F-1995-495D-B4E9-64B4DC9866CE}">
-  <ds:schemaRefs>
-    <ds:schemaRef ds:uri="http://schemas.openxmlformats.org/officeDocument/2006/bibliography"/>
-  </ds:schemaRefs>
-</ds:datastoreItem>
 </file>
</xml_diff>